<commit_message>
add poster eng notebook
</commit_message>
<xml_diff>
--- a/Engineering Notebook - Five-in-a-Row.docx
+++ b/Engineering Notebook - Five-in-a-Row.docx
@@ -78,7 +78,7 @@
           <w:b w:val="1"/>
           <w:rtl w:val="0"/>
         </w:rPr>
-        <w:t xml:space="preserve">Link to code repo:</w:t>
+        <w:t xml:space="preserve">Link to repo:</w:t>
       </w:r>
       <w:r>
         <w:rPr>
@@ -104,6 +104,65 @@
     </w:p>
     <w:p>
       <w:pPr>
+        <w:rPr>
+          <w:b w:val="1"/>
+        </w:rPr>
+      </w:pPr>
+      <w:r>
+        <w:rPr>
+          <w:b w:val="1"/>
+          <w:rtl w:val="0"/>
+        </w:rPr>
+        <w:t xml:space="preserve">Poster:</w:t>
+      </w:r>
+    </w:p>
+    <w:p>
+      <w:pPr>
+        <w:rPr/>
+      </w:pPr>
+      <w:r>
+        <w:rPr/>
+        <w:drawing>
+          <wp:inline distB="114300" distT="114300" distL="114300" distR="114300">
+            <wp:extent cx="5924550" cy="4495800"/>
+            <wp:effectExtent b="0" l="0" r="0" t="0"/>
+            <wp:docPr id="1" name="image1.png"/>
+            <a:graphic>
+              <a:graphicData uri="http://schemas.openxmlformats.org/drawingml/2006/picture">
+                <pic:pic>
+                  <pic:nvPicPr>
+                    <pic:cNvPr id="0" name="image1.png"/>
+                    <pic:cNvPicPr preferRelativeResize="0"/>
+                  </pic:nvPicPr>
+                  <pic:blipFill>
+                    <a:blip r:embed="rId7"/>
+                    <a:srcRect b="0" l="320" r="0" t="1020"/>
+                    <a:stretch>
+                      <a:fillRect/>
+                    </a:stretch>
+                  </pic:blipFill>
+                  <pic:spPr>
+                    <a:xfrm>
+                      <a:off x="0" y="0"/>
+                      <a:ext cx="5924550" cy="4495800"/>
+                    </a:xfrm>
+                    <a:prstGeom prst="rect"/>
+                    <a:ln/>
+                  </pic:spPr>
+                </pic:pic>
+              </a:graphicData>
+            </a:graphic>
+          </wp:inline>
+        </w:drawing>
+      </w:r>
+      <w:r>
+        <w:rPr>
+          <w:rtl w:val="0"/>
+        </w:rPr>
+      </w:r>
+    </w:p>
+    <w:p>
+      <w:pPr>
         <w:pStyle w:val="Heading2"/>
         <w:rPr/>
       </w:pPr>
@@ -450,7 +509,7 @@
           <w:b w:val="1"/>
           <w:rtl w:val="0"/>
         </w:rPr>
-        <w:t xml:space="preserve">Development Process and Challenges</w:t>
+        <w:t xml:space="preserve">Development Process and Things We Learned</w:t>
       </w:r>
     </w:p>
     <w:p>
@@ -721,7 +780,7 @@
           <w:b w:val="1"/>
           <w:rtl w:val="0"/>
         </w:rPr>
-        <w:t xml:space="preserve">Development Process and Challenges</w:t>
+        <w:t xml:space="preserve">Development Process and Things We Learned</w:t>
       </w:r>
     </w:p>
     <w:p>
@@ -900,7 +959,7 @@
           <w:b w:val="1"/>
           <w:rtl w:val="0"/>
         </w:rPr>
-        <w:t xml:space="preserve">Development Process and Challenges</w:t>
+        <w:t xml:space="preserve">Development Process and Things We Learned</w:t>
       </w:r>
     </w:p>
     <w:p>
@@ -930,7 +989,7 @@
         <w:rPr>
           <w:rtl w:val="0"/>
         </w:rPr>
-        <w:t xml:space="preserve">At first we found that we could not see the board changes even though the moves are recorded in the server's database. We found that it was because we were not updating the board on the UI end. Thus, we added polling in the game UI to continuously poll the board status. In this way, all changes to the board are reflected on both players’ ends immediately.</w:t>
+        <w:t xml:space="preserve">We initially did not include a turn timer. However, we thought about the case when it takes forever for the opponent to place a stone, making the other player wait. To enhance the user experience, we included a 30 second countdown timer for each turn. The players are required to place a stone within the timeframe, or the system will place a stone for them at a random place. To implement this timer, we thought about two ways–countdown by the server or by the client. In order to ensure that both players have a consensus on the remaining time of the current turn, we decided to implement the countdown on the server’s end by adding a “time_remaining” field in the game state. The clients will then poll the remaining time as part of a game state polling. </w:t>
       </w:r>
     </w:p>
     <w:p>
@@ -945,7 +1004,7 @@
         <w:rPr>
           <w:rtl w:val="0"/>
         </w:rPr>
-        <w:t xml:space="preserve">We initially did not include a turn timer. However, we thought about the case when it takes forever for the opponent to place a stone, making the other player wait. To enhance the user experience, we included a 30 second countdown timer for each turn. The players are required to place a stone within the timeframe, or the system will place a stone for them at a random place. To implement this timer, we thought about two ways–countdown by the server or by the client. In order to ensure that both players have a consensus on the remaining time of the current turn, we decided to implement the countdown on the server’s end by adding a “time_remaining” field in the game state. The clients will then poll the remaining time as part of a game state polling. </w:t>
+        <w:t xml:space="preserve">For invalid moves, initially we designed pop-up windows for users when they are trying to make an invalid move, say, when it is not their turn or the move is out of boundary. However, we think it makes more sense if the invalid moves are silently disabled. For example, when a user randomly clicks on the board when it is not their turn, the system should ignore their actions instead of popping up error windows saying their moves are invalid. </w:t>
       </w:r>
     </w:p>
     <w:p>
@@ -960,7 +1019,7 @@
         <w:rPr>
           <w:rtl w:val="0"/>
         </w:rPr>
-        <w:t xml:space="preserve">For invalid moves, initially we designed pop-up windows for users when they are trying to make an invalid move, say, when it is not their turn or the move is out of boundary. However, we think it makes more sense if the invalid moves are silently disabled. For example, when a user randomly clicks on the board when it is not their turn, the system should ignore their actions instead of popping up error windows saying their moves are invalid. </w:t>
+        <w:t xml:space="preserve">After the game ends, at first we pop the user back to the home screen immediately. However, we later thought that it would be better if the user can remain on the board to review the game if they would like to. Thus, we enhanced this feature by adding an additional polling after the game ends, such that the final game board is shown and the user can then click “Exit Game” to return to the home screen. </w:t>
       </w:r>
     </w:p>
     <w:p>
@@ -975,33 +1034,7 @@
         <w:rPr>
           <w:rtl w:val="0"/>
         </w:rPr>
-        <w:t xml:space="preserve">After the game ends, at first we pop the user back to the home screen immediately. However, we later thought that it would be better if the user can remain on the board to review the game if they would like to. Thus, we enhanced this feature by add an additional polling after the game ends, such that the final game board is shown and the user can then click “Exit Game” to return to the home screen. </w:t>
-      </w:r>
-    </w:p>
-    <w:p>
-      <w:pPr>
-        <w:numPr>
-          <w:ilvl w:val="0"/>
-          <w:numId w:val="14"/>
-        </w:numPr>
-        <w:ind w:left="720" w:hanging="360"/>
-      </w:pPr>
-      <w:r>
-        <w:rPr>
-          <w:rtl w:val="0"/>
-        </w:rPr>
         <w:t xml:space="preserve">To handle the case where the opponent closes the window and disconnects, we encountered some problems in the beginning. We added a function on the client side to send a PLAYER_DISCONNECTED message to the server, but on the server side, the server will also handle a PLAYER_DISCONNECTED message itself when the client disconnects. This double calling caused connection errors and caused the game result window to not show up properly for the remaining player. We later discovered this repetitive call and removed the function called on window close, such that player disconnected is only handled once, and the result window should show to the remaining player. </w:t>
-      </w:r>
-    </w:p>
-    <w:p>
-      <w:pPr>
-        <w:ind w:left="720" w:firstLine="0"/>
-        <w:rPr/>
-      </w:pPr>
-      <w:r>
-        <w:rPr>
-          <w:rtl w:val="0"/>
-        </w:rPr>
       </w:r>
     </w:p>
     <w:p>
@@ -1080,7 +1113,7 @@
           <w:b w:val="1"/>
           <w:rtl w:val="0"/>
         </w:rPr>
-        <w:t xml:space="preserve">Development Process and Challenges</w:t>
+        <w:t xml:space="preserve">Development Process and Things We Learned</w:t>
       </w:r>
       <w:r>
         <w:rPr>
@@ -1101,18 +1134,6 @@
           <w:rtl w:val="0"/>
         </w:rPr>
         <w:t xml:space="preserve">In the beginning, stone_efficiency was calculated as 1 / sqrt(S). However, this caused an error when S = 0, which can happen if a player exits the game or disconnects at the very start. To address this, we modified the formula to stone_efficiency = 1 / sqrt(max(S, 9)), which prevents division by zero and avoids large credit changes when a player quits early. We assume the exiting player loses in the minimum possible number of steps, which is 9.</w:t>
-      </w:r>
-    </w:p>
-    <w:p>
-      <w:pPr>
-        <w:rPr>
-          <w:b w:val="1"/>
-        </w:rPr>
-      </w:pPr>
-      <w:r>
-        <w:rPr>
-          <w:rtl w:val="0"/>
-        </w:rPr>
       </w:r>
     </w:p>
     <w:p>
@@ -1212,7 +1233,7 @@
           <w:b w:val="1"/>
           <w:rtl w:val="0"/>
         </w:rPr>
-        <w:t xml:space="preserve">Development Process and Challenges</w:t>
+        <w:t xml:space="preserve">Development Process and Things We Learned</w:t>
       </w:r>
     </w:p>
     <w:p>
@@ -1273,32 +1294,6 @@
           <w:rtl w:val="0"/>
         </w:rPr>
         <w:t xml:space="preserve">While testing edge cases, we discovered that if the invitation sender disconnected from the server immediately after sending an invitation, the request still appeared on the receiver's panel. This caused an error if the receiver tried to accept it. To handle this, we added logic to detect and cancel any active outgoing invitations when a user disconnects. The server calls _cancel_match_request, and a MATCH_CANCEL message is sent to the receiver to remove the now-invalid invitation.</w:t>
-      </w:r>
-    </w:p>
-    <w:p>
-      <w:pPr>
-        <w:numPr>
-          <w:ilvl w:val="0"/>
-          <w:numId w:val="11"/>
-        </w:numPr>
-        <w:ind w:left="720" w:hanging="360"/>
-      </w:pPr>
-      <w:r>
-        <w:rPr>
-          <w:rtl w:val="0"/>
-        </w:rPr>
-        <w:t xml:space="preserve">Another small issue we noticed while developing the function was that there was a roughly 1-second discrepancy between the countdown timers shown to the sender and receiver. Upon review, we found this was due to a mismatch in how expiration time was calculated: the sender used the time the invitation was sent plus 15 seconds, while the receiver used the time the message was received plus 15 seconds. To resolve this, we included the exact expiration time in the MATCH_REQUEST message so that both sender and receiver use the same reference. Although a small discrepancy (&lt;0.5s) still exists—likely due to minor differences in timer update intervals between clients—we consider this acceptable since the expiration time is now consistent across both sides.</w:t>
-      </w:r>
-    </w:p>
-    <w:p>
-      <w:pPr>
-        <w:ind w:left="720" w:firstLine="0"/>
-        <w:rPr/>
-      </w:pPr>
-      <w:r>
-        <w:rPr>
-          <w:rtl w:val="0"/>
-        </w:rPr>
       </w:r>
     </w:p>
     <w:p>
@@ -1375,7 +1370,7 @@
           <w:b w:val="1"/>
           <w:rtl w:val="0"/>
         </w:rPr>
-        <w:t xml:space="preserve">Development Process and Challenges</w:t>
+        <w:t xml:space="preserve">Development Process and Things We Learned</w:t>
       </w:r>
       <w:r>
         <w:rPr>
@@ -1475,7 +1470,7 @@
         <w:rPr>
           <w:rtl w:val="0"/>
         </w:rPr>
-        <w:t xml:space="preserve">The Game History and Replay feature allows users to review their completed matches and analyze past gameplay. After clicking the “Game History” button in the homepage, the users will be directed to the history UI page that displays a list of all previous games in reverse chronological order. Each entry shows key game information such as opponent name, game result (win or loss), credit changes, and the date the game was played. When a user selects a specific game from the list, the “View Replay” button becomes active, and an empty game board is initialized for playback after clicking it. Users can step through the match move-by-move using forward (“&gt;”) and backward (“&lt;”) buttons or watch an automatic playback using the fast-forward (“&gt;&gt;”) and rewind (“&lt;&lt;”) controls. Each stone is labeled with the number of steps to indicate their order of placement, helping users visualize the flow of the match. This feature supports both casual review and strategic analysis, making it easy for players to reflect on their performance and learn from past games.</w:t>
+        <w:t xml:space="preserve">The Game History and Replay feature allows users to review their completed matches and analyze past gameplay. After clicking the “Game History” button in the homepage, the users will be directed to the history UI page that displays a list of all previous games in reverse chronological order. Each entry shows key game information such as opponent name, game result (win or loss), credit changes, and the date the game was played. When a user selects a specific game from the list, the “View Replay” button becomes active, and an empty game board is initialized for playback after clicking it. Users can step through the match move-by-move using forward (“&gt;”) and backward (“&lt;”) buttons or watch an automatic playback using the fast-forward (“&gt;&gt;”) and start-from-beginning (“&lt;&lt;”) controls. Each stone is labeled with the number of steps to indicate their order of placement, helping users visualize the flow of the match. This feature supports both casual review and strategic analysis, making it easy for players to reflect on their performance and learn from past games.</w:t>
       </w:r>
     </w:p>
     <w:p>
@@ -1506,7 +1501,7 @@
           <w:b w:val="1"/>
           <w:rtl w:val="0"/>
         </w:rPr>
-        <w:t xml:space="preserve">Development Process and Challenges</w:t>
+        <w:t xml:space="preserve">Development Process and Things We Learned</w:t>
       </w:r>
     </w:p>
     <w:p>
@@ -1538,29 +1533,6 @@
         </w:rPr>
         <w:t xml:space="preserve">We initially used a list (move_history) to store move history data on the server side. However, we later discovered that the saved move history could become mixed up if two games were played simultaneously. To address this, we changed move_history to a dictionary, where the key is the game_id and the value is the corresponding list of move history data. This change ensures that game data is saved correctly even when multiple games are happening concurrently.</w:t>
       </w:r>
-    </w:p>
-    <w:p>
-      <w:pPr>
-        <w:numPr>
-          <w:ilvl w:val="0"/>
-          <w:numId w:val="15"/>
-        </w:numPr>
-        <w:ind w:left="720" w:hanging="360"/>
-      </w:pPr>
-      <w:r>
-        <w:rPr>
-          <w:rtl w:val="0"/>
-        </w:rPr>
-        <w:t xml:space="preserve">We also made several small modifications to the GameUI code when replay_mode=True to provide a better UI experience during game replays. If replay_mode is enabled, the color assignment window will not appear, and the winner information will be displayed at the top of the page in the same location originally used for the countdown timer. These UI adjustments help improve the overall replay experience for users.</w:t>
-      </w:r>
-    </w:p>
-    <w:p>
-      <w:pPr>
-        <w:ind w:left="360" w:firstLine="0"/>
-        <w:rPr>
-          <w:b w:val="1"/>
-        </w:rPr>
-      </w:pPr>
       <w:r>
         <w:rPr>
           <w:rtl w:val="0"/>
@@ -1640,7 +1612,7 @@
           <w:b w:val="1"/>
           <w:rtl w:val="0"/>
         </w:rPr>
-        <w:t xml:space="preserve">Development Process and Challenges</w:t>
+        <w:t xml:space="preserve">Development Process and Things We Learned</w:t>
       </w:r>
     </w:p>
     <w:p>
@@ -1740,7 +1712,7 @@
           <w:b w:val="1"/>
           <w:rtl w:val="0"/>
         </w:rPr>
-        <w:t xml:space="preserve">Development Process and Challenges </w:t>
+        <w:t xml:space="preserve">Development Process and Things We Learned</w:t>
       </w:r>
     </w:p>
     <w:p>
@@ -1830,7 +1802,7 @@
           <w:b w:val="1"/>
           <w:rtl w:val="0"/>
         </w:rPr>
-        <w:t xml:space="preserve">Development Process and Challenges</w:t>
+        <w:t xml:space="preserve">Development Process and Things We Learned</w:t>
       </w:r>
     </w:p>
     <w:p>
@@ -1905,7 +1877,7 @@
         <w:rPr>
           <w:rtl w:val="0"/>
         </w:rPr>
-        <w:t xml:space="preserve">Furthermore</w:t>
+        <w:t xml:space="preserve">Future Work</w:t>
       </w:r>
     </w:p>
     <w:p>
@@ -1938,7 +1910,7 @@
         <w:rPr>
           <w:rtl w:val="0"/>
         </w:rPr>
-        <w:t xml:space="preserve">: Replication is important in a live match-based game—if the server shuts down, all ongoing games would be forcibly terminated and game data would be lost, leading to a poor user experience. However, adding replication to our Five in a Row game is challenging, as the servers would need to synchronize not only static user and game history data, but also real-time live game state. Additionally, maintaining a consistent UI experience during a server failover is another complex problem. After implementing the core functionalities proposed in our initial design (such as starting a game and reviewing game history), we chose to prioritize developing additional features to enrich the gameplay and explore distributed systems concepts, rather than implementing replication. These features include the matching room, live game viewer, leaderboard, and account deletion. We still plan to explore the possibility of adding replication in the future when more time is available.</w:t>
+        <w:t xml:space="preserve">: After implementing the core functionalities proposed in our initial design (such as starting a game and reviewing game history), we chose to prioritize developing additional features to enrich the gameplay and explore distributed systems concepts and had limited time to explore replication. These advanced features include the matching room, live game viewer, leaderboard, and account deletion. We still plan to explore the possibility of adding replication in the future when more time is available.</w:t>
       </w:r>
     </w:p>
     <w:p>
@@ -1960,7 +1932,7 @@
         <w:rPr>
           <w:rtl w:val="0"/>
         </w:rPr>
-        <w:t xml:space="preserve">: We currently use JSON files to store user data, past games, and live game state. However, during development, we encountered JSON file corruption issues, especially with the live game file which is updated frequently during gameplay. These read/write conflicts led to inconsistencies in the live game viewer UI. A better long-term solution would be to migrate to a more advanced database system, such as SQLite, which supports concurrent access and can eliminate this issue at the root. We plan to explore alternative database solutions in the future.</w:t>
+        <w:t xml:space="preserve">: We currently use JSON files to store user data, past games, and live game state. However, JSON files are susceptible to read/write conflicts that may lead to inconsistencies when serving large numbers of players. A better long-term solution would be to migrate to a more advanced database system, such as SQLite, which supports concurrent access and can eliminate this issue at the root. </w:t>
       </w:r>
     </w:p>
     <w:p>
@@ -1982,7 +1954,7 @@
         <w:rPr>
           <w:rtl w:val="0"/>
         </w:rPr>
-        <w:t xml:space="preserve">: Our current system uses a JSON wire protocol for communication between the server and clients. Although this protocol is simple and easy to implement, it is not very efficient. We initially also tried gRPC when developing the system, but we found that certain functionalities were more complex to implement and encountered bugs we were unfamiliar with. As a result, we decided to continue using the JSON protocol to focus on feature development. In the future, we hope to revisit and explore more efficient communication protocols such as gRPC.</w:t>
+        <w:t xml:space="preserve">: Our current system uses a JSON wire protocol for communication between the server and clients. Although this protocol is simple and easy to implement, it is not very efficient. In the future, we hope to revisit and explore more efficient communication protocols such as gRPC.</w:t>
       </w:r>
     </w:p>
     <w:p>

</xml_diff>